<commit_message>
Update Test Cases for API
</commit_message>
<xml_diff>
--- a/API_Testing/1. API/2. Test Cases Covering Design Requirements.docx
+++ b/API_Testing/1. API/2. Test Cases Covering Design Requirements.docx
@@ -1250,6 +1250,15 @@
         <w:t>Test Case 1: Validate Status Code</w:t>
       </w:r>
       <w:bookmarkEnd w:id="0"/>
+      <w:r>
+        <w:rPr>
+          <w:rFonts w:eastAsia="Times New Roman"/>
+          <w:b/>
+          <w:bCs/>
+          <w:color w:val="auto"/>
+        </w:rPr>
+        <w:t xml:space="preserve"> (Smoke test)</w:t>
+      </w:r>
     </w:p>
     <w:p>
       <w:pPr>
@@ -1514,10 +1523,7 @@
         <w:t xml:space="preserve">Send a GET request to </w:t>
       </w:r>
       <w:r>
-        <w:t>https://dog.ceo/api/breeds/image/random</w:t>
-      </w:r>
-      <w:r>
-        <w:t>.</w:t>
+        <w:t>https://dog.ceo/api/breeds/image/random.</w:t>
       </w:r>
     </w:p>
     <w:p>
@@ -1756,6 +1762,15 @@
         <w:t>Validate Response Structure</w:t>
       </w:r>
       <w:bookmarkEnd w:id="1"/>
+      <w:r>
+        <w:rPr>
+          <w:rFonts w:eastAsia="Times New Roman"/>
+          <w:b/>
+          <w:bCs/>
+          <w:color w:val="auto"/>
+        </w:rPr>
+        <w:t xml:space="preserve"> (Functional test)</w:t>
+      </w:r>
     </w:p>
     <w:p>
       <w:pPr>

</xml_diff>